<commit_message>
latest code changes and document updated
</commit_message>
<xml_diff>
--- a/src/OBSERVABLE_UnSUBSCRIBE.docx
+++ b/src/OBSERVABLE_UnSUBSCRIBE.docx
@@ -375,6 +375,7 @@
       <w:r>
         <w:rPr>
           <w:b/>
+          <w:noProof/>
         </w:rPr>
         <w:drawing>
           <wp:inline distT="0" distB="0" distL="0" distR="0" wp14:anchorId="59720506" wp14:editId="1F0DA41C">
@@ -423,30 +424,19 @@
         <w:rPr>
           <w:b/>
         </w:rPr>
-        <w:t>C</w:t>
-      </w:r>
-      <w:r>
-        <w:rPr>
-          <w:b/>
-        </w:rPr>
-        <w:t>omponent2</w:t>
-      </w:r>
-      <w:r>
-        <w:rPr>
-          <w:b/>
-        </w:rPr>
-        <w:t xml:space="preserve"> code </w:t>
-      </w:r>
-    </w:p>
-    <w:p>
-      <w:pPr>
-        <w:rPr>
-          <w:b/>
-        </w:rPr>
-      </w:pPr>
-      <w:r>
-        <w:rPr>
-          <w:b/>
+        <w:t xml:space="preserve">Component2 code </w:t>
+      </w:r>
+    </w:p>
+    <w:p>
+      <w:pPr>
+        <w:rPr>
+          <w:b/>
+        </w:rPr>
+      </w:pPr>
+      <w:r>
+        <w:rPr>
+          <w:b/>
+          <w:noProof/>
         </w:rPr>
         <w:lastRenderedPageBreak/>
         <w:drawing>
@@ -508,6 +498,7 @@
       <w:r>
         <w:rPr>
           <w:b/>
+          <w:noProof/>
         </w:rPr>
         <w:drawing>
           <wp:inline distT="0" distB="0" distL="0" distR="0" wp14:anchorId="126C3ACA" wp14:editId="5D1800AB">
@@ -581,6 +572,7 @@
       <w:r>
         <w:rPr>
           <w:b/>
+          <w:noProof/>
         </w:rPr>
         <w:lastRenderedPageBreak/>
         <w:drawing>
@@ -642,6 +634,7 @@
       <w:r>
         <w:rPr>
           <w:b/>
+          <w:noProof/>
         </w:rPr>
         <w:drawing>
           <wp:inline distT="0" distB="0" distL="0" distR="0" wp14:anchorId="20AAB8CD" wp14:editId="6534112A">
@@ -690,26 +683,47 @@
         <w:rPr>
           <w:b/>
         </w:rPr>
-        <w:t>Using takeUntil which unscribes when component is destroyed</w:t>
-      </w:r>
-      <w:bookmarkStart w:id="0" w:name="_GoBack"/>
-      <w:bookmarkEnd w:id="0"/>
-      <w:r>
-        <w:rPr>
-          <w:b/>
-        </w:rPr>
-        <w:t xml:space="preserve"> resolves the memory leaks problems.</w:t>
-      </w:r>
-    </w:p>
-    <w:p>
-      <w:pPr>
-        <w:rPr>
-          <w:b/>
-        </w:rPr>
-      </w:pPr>
-      <w:r>
-        <w:rPr>
-          <w:b/>
+        <w:t xml:space="preserve">Using </w:t>
+      </w:r>
+      <w:proofErr w:type="spellStart"/>
+      <w:r>
+        <w:rPr>
+          <w:b/>
+        </w:rPr>
+        <w:t>takeUntil</w:t>
+      </w:r>
+      <w:proofErr w:type="spellEnd"/>
+      <w:r>
+        <w:rPr>
+          <w:b/>
+        </w:rPr>
+        <w:t xml:space="preserve"> which </w:t>
+      </w:r>
+      <w:proofErr w:type="spellStart"/>
+      <w:r>
+        <w:rPr>
+          <w:b/>
+        </w:rPr>
+        <w:t>unscribes</w:t>
+      </w:r>
+      <w:proofErr w:type="spellEnd"/>
+      <w:r>
+        <w:rPr>
+          <w:b/>
+        </w:rPr>
+        <w:t xml:space="preserve"> when component is destroyed resolves the memory leaks problems.</w:t>
+      </w:r>
+    </w:p>
+    <w:p>
+      <w:pPr>
+        <w:rPr>
+          <w:b/>
+        </w:rPr>
+      </w:pPr>
+      <w:r>
+        <w:rPr>
+          <w:b/>
+          <w:noProof/>
         </w:rPr>
         <w:lastRenderedPageBreak/>
         <w:drawing>
@@ -797,12 +811,14 @@
           <w:b/>
         </w:rPr>
       </w:pPr>
+      <w:proofErr w:type="spellStart"/>
       <w:r>
         <w:rPr>
           <w:b/>
         </w:rPr>
         <w:t>takeUntil</w:t>
       </w:r>
+      <w:proofErr w:type="spellEnd"/>
       <w:r>
         <w:rPr>
           <w:b/>
@@ -813,7 +829,21 @@
         <w:rPr>
           <w:b/>
         </w:rPr>
-        <w:t>(notifier)</w:t>
+        <w:t>(</w:t>
+      </w:r>
+      <w:proofErr w:type="spellStart"/>
+      <w:r>
+        <w:rPr>
+          <w:b/>
+        </w:rPr>
+        <w:t>notifier</w:t>
+      </w:r>
+      <w:proofErr w:type="spellEnd"/>
+      <w:r>
+        <w:rPr>
+          <w:b/>
+        </w:rPr>
+        <w:t>)</w:t>
       </w:r>
       <w:r>
         <w:rPr>
@@ -824,15 +854,57 @@
     </w:p>
     <w:p>
       <w:pPr>
-        <w:rPr>
-          <w:b/>
-        </w:rPr>
-      </w:pPr>
-      <w:r>
-        <w:rPr>
-          <w:b/>
-        </w:rPr>
-        <w:t>The takeUntil() solution is great but unfortunately it comes also with a couple of disadvantages</w:t>
+        <w:pStyle w:val="ListParagraph"/>
+        <w:numPr>
+          <w:ilvl w:val="0"/>
+          <w:numId w:val="2"/>
+        </w:numPr>
+        <w:rPr>
+          <w:b/>
+        </w:rPr>
+      </w:pPr>
+      <w:r>
+        <w:rPr>
+          <w:b/>
+        </w:rPr>
+        <w:t>https://www.npmjs.com/package/@ngneat/until-destroy</w:t>
+      </w:r>
+      <w:bookmarkStart w:id="0" w:name="_GoBack"/>
+      <w:bookmarkEnd w:id="0"/>
+    </w:p>
+    <w:p>
+      <w:pPr>
+        <w:rPr>
+          <w:b/>
+        </w:rPr>
+      </w:pPr>
+      <w:r>
+        <w:rPr>
+          <w:b/>
+        </w:rPr>
+        <w:t xml:space="preserve">The </w:t>
+      </w:r>
+      <w:proofErr w:type="spellStart"/>
+      <w:proofErr w:type="gramStart"/>
+      <w:r>
+        <w:rPr>
+          <w:b/>
+        </w:rPr>
+        <w:t>takeUntil</w:t>
+      </w:r>
+      <w:proofErr w:type="spellEnd"/>
+      <w:r>
+        <w:rPr>
+          <w:b/>
+        </w:rPr>
+        <w:t>(</w:t>
+      </w:r>
+      <w:proofErr w:type="gramEnd"/>
+      <w:r>
+        <w:rPr>
+          <w:b/>
+        </w:rPr>
+        <w:t>) solution is great but unfortunately it comes also with a couple of disadvantages</w:t>
       </w:r>
     </w:p>
     <w:p>
@@ -846,7 +918,21 @@
         <w:rPr>
           <w:b/>
         </w:rPr>
-        <w:t>1. Forgetting to implement the OnDestroy interface itself</w:t>
+        <w:t xml:space="preserve">1. Forgetting to implement the </w:t>
+      </w:r>
+      <w:proofErr w:type="spellStart"/>
+      <w:r>
+        <w:rPr>
+          <w:b/>
+        </w:rPr>
+        <w:t>OnDestroy</w:t>
+      </w:r>
+      <w:proofErr w:type="spellEnd"/>
+      <w:r>
+        <w:rPr>
+          <w:b/>
+        </w:rPr>
+        <w:t xml:space="preserve"> interface itself</w:t>
       </w:r>
     </w:p>
     <w:p>
@@ -860,20 +946,84 @@
         <w:rPr>
           <w:b/>
         </w:rPr>
-        <w:t>2. Forgetting to call .next() and .complete() methods in the ngOnDestroy implementation (leaving it empty)</w:t>
-      </w:r>
-    </w:p>
-    <w:p>
-      <w:pPr>
-        <w:rPr>
-          <w:b/>
-        </w:rPr>
-      </w:pPr>
-      <w:r>
-        <w:rPr>
-          <w:b/>
-        </w:rPr>
-        <w:t xml:space="preserve">A possible solution would be to implement (or find if it exists) a custom tslint rule which will check for missing (or empty) ngOnDestroy() methods in every component which can also be problematic </w:t>
+        <w:t>2. Forgetting to call .</w:t>
+      </w:r>
+      <w:proofErr w:type="gramStart"/>
+      <w:r>
+        <w:rPr>
+          <w:b/>
+        </w:rPr>
+        <w:t>next(</w:t>
+      </w:r>
+      <w:proofErr w:type="gramEnd"/>
+      <w:r>
+        <w:rPr>
+          <w:b/>
+        </w:rPr>
+        <w:t xml:space="preserve">) and .complete() methods in the </w:t>
+      </w:r>
+      <w:proofErr w:type="spellStart"/>
+      <w:r>
+        <w:rPr>
+          <w:b/>
+        </w:rPr>
+        <w:t>ngOnDestroy</w:t>
+      </w:r>
+      <w:proofErr w:type="spellEnd"/>
+      <w:r>
+        <w:rPr>
+          <w:b/>
+        </w:rPr>
+        <w:t xml:space="preserve"> implementation (leaving it empty)</w:t>
+      </w:r>
+    </w:p>
+    <w:p>
+      <w:pPr>
+        <w:rPr>
+          <w:b/>
+        </w:rPr>
+      </w:pPr>
+      <w:r>
+        <w:rPr>
+          <w:b/>
+        </w:rPr>
+        <w:t xml:space="preserve">A possible solution would be to implement (or find if it exists) a custom </w:t>
+      </w:r>
+      <w:proofErr w:type="spellStart"/>
+      <w:r>
+        <w:rPr>
+          <w:b/>
+        </w:rPr>
+        <w:t>tslint</w:t>
+      </w:r>
+      <w:proofErr w:type="spellEnd"/>
+      <w:r>
+        <w:rPr>
+          <w:b/>
+        </w:rPr>
+        <w:t xml:space="preserve"> rule which will check for missing (or empty) </w:t>
+      </w:r>
+      <w:proofErr w:type="spellStart"/>
+      <w:proofErr w:type="gramStart"/>
+      <w:r>
+        <w:rPr>
+          <w:b/>
+        </w:rPr>
+        <w:t>ngOnDestroy</w:t>
+      </w:r>
+      <w:proofErr w:type="spellEnd"/>
+      <w:r>
+        <w:rPr>
+          <w:b/>
+        </w:rPr>
+        <w:t>(</w:t>
+      </w:r>
+      <w:proofErr w:type="gramEnd"/>
+      <w:r>
+        <w:rPr>
+          <w:b/>
+        </w:rPr>
+        <w:t xml:space="preserve">) methods in every component which can also be problematic </w:t>
       </w:r>
       <w:r>
         <w:rPr>
@@ -919,7 +1069,23 @@
           <w:b/>
           <w:color w:val="0070C0"/>
         </w:rPr>
-        <w:t>We should not forget about the fact that the takeUntil operator has to be last operator in the pipe (usually) to prevent situation when subsequent operator return additional observables which can prevent clean up.</w:t>
+        <w:t xml:space="preserve">We should not forget about the fact that the </w:t>
+      </w:r>
+      <w:proofErr w:type="spellStart"/>
+      <w:r>
+        <w:rPr>
+          <w:b/>
+          <w:color w:val="0070C0"/>
+        </w:rPr>
+        <w:t>takeUntil</w:t>
+      </w:r>
+      <w:proofErr w:type="spellEnd"/>
+      <w:r>
+        <w:rPr>
+          <w:b/>
+          <w:color w:val="0070C0"/>
+        </w:rPr>
+        <w:t xml:space="preserve"> operator has to be last operator in the pipe (usually) to prevent situation when subsequent operator return additional observables which can prevent clean up.</w:t>
       </w:r>
     </w:p>
     <w:p>
@@ -1062,6 +1228,7 @@
           <w:b/>
         </w:rPr>
       </w:pPr>
+      <w:proofErr w:type="gramStart"/>
       <w:r>
         <w:rPr>
           <w:b/>
@@ -1069,16 +1236,18 @@
         </w:rPr>
         <w:t>Multiple subscriptions on same observable.</w:t>
       </w:r>
-    </w:p>
-    <w:p>
-      <w:pPr>
-        <w:rPr>
-          <w:b/>
-        </w:rPr>
-      </w:pPr>
-      <w:r>
-        <w:rPr>
-          <w:b/>
+      <w:proofErr w:type="gramEnd"/>
+    </w:p>
+    <w:p>
+      <w:pPr>
+        <w:rPr>
+          <w:b/>
+        </w:rPr>
+      </w:pPr>
+      <w:r>
+        <w:rPr>
+          <w:b/>
+          <w:noProof/>
         </w:rPr>
         <w:lastRenderedPageBreak/>
         <w:drawing>
@@ -1124,30 +1293,26 @@
           <w:b/>
         </w:rPr>
       </w:pPr>
+      <w:proofErr w:type="gramStart"/>
       <w:r>
         <w:rPr>
           <w:b/>
           <w:color w:val="FF0000"/>
         </w:rPr>
-        <w:t>Subscriptions without unsubscribing</w:t>
-      </w:r>
-      <w:r>
-        <w:rPr>
-          <w:b/>
-          <w:color w:val="FF0000"/>
-        </w:rPr>
-        <w:t>.</w:t>
-      </w:r>
-    </w:p>
-    <w:p>
-      <w:pPr>
-        <w:rPr>
-          <w:b/>
-        </w:rPr>
-      </w:pPr>
-      <w:r>
-        <w:rPr>
-          <w:b/>
+        <w:t>Subscriptions without unsubscribing.</w:t>
+      </w:r>
+      <w:proofErr w:type="gramEnd"/>
+    </w:p>
+    <w:p>
+      <w:pPr>
+        <w:rPr>
+          <w:b/>
+        </w:rPr>
+      </w:pPr>
+      <w:r>
+        <w:rPr>
+          <w:b/>
+          <w:noProof/>
         </w:rPr>
         <w:drawing>
           <wp:inline distT="0" distB="0" distL="0" distR="0" wp14:anchorId="301FC12E" wp14:editId="4D42BD5A">

</xml_diff>